<commit_message>
colores y esas cosas maricotas
</commit_message>
<xml_diff>
--- a/src/unq-parent/doc/EnunciadoDevApp2011.docx
+++ b/src/unq-parent/doc/EnunciadoDevApp2011.docx
@@ -52,13 +52,41 @@
         <w:rPr>
           <w:lang w:val="es-AR"/>
         </w:rPr>
-        <w:t>un sistema de recursos humanos de la empresa ALKA Soft.</w:t>
-      </w:r>
-      <w:r>
-        <w:rPr>
-          <w:lang w:val="es-AR"/>
-        </w:rPr>
-        <w:t xml:space="preserve"> ALKA Soft es una consultora de software que posee unos 1000 empleados distribuidos en 4 oficinas. La empresa se dedica a hacer desarrollos de software a medida y trabaja con una cartera de 200 clientes.</w:t>
+        <w:t xml:space="preserve">un sistema de recursos humanos de la empresa ALKA </w:t>
+      </w:r>
+      <w:proofErr w:type="spellStart"/>
+      <w:r>
+        <w:rPr>
+          <w:lang w:val="es-AR"/>
+        </w:rPr>
+        <w:t>Soft</w:t>
+      </w:r>
+      <w:proofErr w:type="spellEnd"/>
+      <w:r>
+        <w:rPr>
+          <w:lang w:val="es-AR"/>
+        </w:rPr>
+        <w:t>.</w:t>
+      </w:r>
+      <w:r>
+        <w:rPr>
+          <w:lang w:val="es-AR"/>
+        </w:rPr>
+        <w:t xml:space="preserve"> ALKA </w:t>
+      </w:r>
+      <w:proofErr w:type="spellStart"/>
+      <w:r>
+        <w:rPr>
+          <w:lang w:val="es-AR"/>
+        </w:rPr>
+        <w:t>Soft</w:t>
+      </w:r>
+      <w:proofErr w:type="spellEnd"/>
+      <w:r>
+        <w:rPr>
+          <w:lang w:val="es-AR"/>
+        </w:rPr>
+        <w:t xml:space="preserve"> es una consultora de software que posee unos 1000 empleados distribuidos en 4 oficinas. La empresa se dedica a hacer desarrollos de software a medida y trabaja con una cartera de 200 clientes.</w:t>
       </w:r>
     </w:p>
     <w:p>
@@ -81,7 +109,21 @@
         <w:rPr>
           <w:lang w:val="es-AR"/>
         </w:rPr>
-        <w:t xml:space="preserve">De los empleados de la empresa se conoce sus datos personales (nombre , apellido, DNI, dirección, localidad, </w:t>
+        <w:t>De los empleados de la empresa se conoce sus datos personales (</w:t>
+      </w:r>
+      <w:proofErr w:type="gramStart"/>
+      <w:r>
+        <w:rPr>
+          <w:lang w:val="es-AR"/>
+        </w:rPr>
+        <w:t>nombre ,</w:t>
+      </w:r>
+      <w:proofErr w:type="gramEnd"/>
+      <w:r>
+        <w:rPr>
+          <w:lang w:val="es-AR"/>
+        </w:rPr>
+        <w:t xml:space="preserve"> apellido, DNI, dirección, localidad, </w:t>
       </w:r>
       <w:r>
         <w:rPr>
@@ -99,13 +141,35 @@
         <w:rPr>
           <w:lang w:val="es-AR"/>
         </w:rPr>
-        <w:t xml:space="preserve">plan de carrera (técnico, tester, funcional, diseñador grafico), </w:t>
-      </w:r>
-      <w:r>
-        <w:rPr>
-          <w:lang w:val="es-AR"/>
-        </w:rPr>
-        <w:t xml:space="preserve">skills (conocimientos </w:t>
+        <w:t xml:space="preserve">plan de carrera (técnico, </w:t>
+      </w:r>
+      <w:proofErr w:type="spellStart"/>
+      <w:r>
+        <w:rPr>
+          <w:lang w:val="es-AR"/>
+        </w:rPr>
+        <w:t>tester</w:t>
+      </w:r>
+      <w:proofErr w:type="spellEnd"/>
+      <w:r>
+        <w:rPr>
+          <w:lang w:val="es-AR"/>
+        </w:rPr>
+        <w:t xml:space="preserve">, funcional, diseñador grafico), </w:t>
+      </w:r>
+      <w:proofErr w:type="spellStart"/>
+      <w:r>
+        <w:rPr>
+          <w:lang w:val="es-AR"/>
+        </w:rPr>
+        <w:t>skills</w:t>
+      </w:r>
+      <w:proofErr w:type="spellEnd"/>
+      <w:r>
+        <w:rPr>
+          <w:lang w:val="es-AR"/>
+        </w:rPr>
+        <w:t xml:space="preserve"> (conocimientos </w:t>
       </w:r>
       <w:r>
         <w:rPr>
@@ -171,8 +235,16 @@
         <w:rPr>
           <w:lang w:val="es-AR"/>
         </w:rPr>
-        <w:t>Técnicos: Son los desarrolladores de software y se dedican a “codear” .</w:t>
-      </w:r>
+        <w:t>Técnicos: Son los desarrolladores de software y se dedican a “codear</w:t>
+      </w:r>
+      <w:proofErr w:type="gramStart"/>
+      <w:r>
+        <w:rPr>
+          <w:lang w:val="es-AR"/>
+        </w:rPr>
+        <w:t>” .</w:t>
+      </w:r>
+      <w:proofErr w:type="gramEnd"/>
     </w:p>
     <w:p>
       <w:pPr>
@@ -185,11 +257,33 @@
           <w:lang w:val="es-AR"/>
         </w:rPr>
       </w:pPr>
-      <w:r>
-        <w:rPr>
-          <w:lang w:val="es-AR"/>
-        </w:rPr>
-        <w:t>Testers: Son las personas que hacen testing de los sistemas desarrollados.</w:t>
+      <w:proofErr w:type="spellStart"/>
+      <w:r>
+        <w:rPr>
+          <w:lang w:val="es-AR"/>
+        </w:rPr>
+        <w:t>Testers</w:t>
+      </w:r>
+      <w:proofErr w:type="spellEnd"/>
+      <w:r>
+        <w:rPr>
+          <w:lang w:val="es-AR"/>
+        </w:rPr>
+        <w:t xml:space="preserve">: Son las personas que hacen </w:t>
+      </w:r>
+      <w:proofErr w:type="spellStart"/>
+      <w:r>
+        <w:rPr>
+          <w:lang w:val="es-AR"/>
+        </w:rPr>
+        <w:t>testing</w:t>
+      </w:r>
+      <w:proofErr w:type="spellEnd"/>
+      <w:r>
+        <w:rPr>
+          <w:lang w:val="es-AR"/>
+        </w:rPr>
+        <w:t xml:space="preserve"> de los sistemas desarrollados.</w:t>
       </w:r>
     </w:p>
     <w:p>
@@ -225,7 +319,21 @@
         <w:rPr>
           <w:lang w:val="es-AR"/>
         </w:rPr>
-        <w:t>Diseñadores gráficos: Son los creativos y gracias a ellos los sistemas son user-friendly.</w:t>
+        <w:t xml:space="preserve">Diseñadores gráficos: Son los creativos y gracias a ellos los sistemas son </w:t>
+      </w:r>
+      <w:proofErr w:type="spellStart"/>
+      <w:r>
+        <w:rPr>
+          <w:lang w:val="es-AR"/>
+        </w:rPr>
+        <w:t>user-friendly</w:t>
+      </w:r>
+      <w:proofErr w:type="spellEnd"/>
+      <w:r>
+        <w:rPr>
+          <w:lang w:val="es-AR"/>
+        </w:rPr>
+        <w:t>.</w:t>
       </w:r>
     </w:p>
     <w:p>
@@ -280,7 +388,21 @@
         <w:rPr>
           <w:lang w:val="es-AR"/>
         </w:rPr>
-        <w:t xml:space="preserve"> de una. Por ejemplo, alguien puede entrar a la empresa en el plan de carrera de testers y despues pasar a la carrera de técnicos, pero no puede estar simultáneamente en ambas.</w:t>
+        <w:t xml:space="preserve"> de una. Por ejemplo, alguien puede entrar a la empresa en el plan de carrera de </w:t>
+      </w:r>
+      <w:proofErr w:type="spellStart"/>
+      <w:r>
+        <w:rPr>
+          <w:lang w:val="es-AR"/>
+        </w:rPr>
+        <w:t>testers</w:t>
+      </w:r>
+      <w:proofErr w:type="spellEnd"/>
+      <w:r>
+        <w:rPr>
+          <w:lang w:val="es-AR"/>
+        </w:rPr>
+        <w:t xml:space="preserve"> y despues pasar a la carrera de técnicos, pero no puede estar simultáneamente en ambas.</w:t>
       </w:r>
     </w:p>
     <w:p>
@@ -356,12 +478,14 @@
                 <w:lang w:val="es-AR"/>
               </w:rPr>
             </w:pPr>
+            <w:proofErr w:type="spellStart"/>
             <w:r>
               <w:rPr>
                 <w:lang w:val="es-AR"/>
               </w:rPr>
               <w:t>Testers</w:t>
             </w:r>
+            <w:proofErr w:type="spellEnd"/>
           </w:p>
         </w:tc>
         <w:tc>
@@ -522,12 +646,28 @@
                 <w:lang w:val="es-AR"/>
               </w:rPr>
             </w:pPr>
+            <w:proofErr w:type="spellStart"/>
             <w:r>
               <w:rPr>
                 <w:lang w:val="es-AR"/>
               </w:rPr>
-              <w:t>Semi senior</w:t>
+              <w:t>Semi</w:t>
             </w:r>
+            <w:proofErr w:type="spellEnd"/>
+            <w:r>
+              <w:rPr>
+                <w:lang w:val="es-AR"/>
+              </w:rPr>
+              <w:t xml:space="preserve"> </w:t>
+            </w:r>
+            <w:proofErr w:type="spellStart"/>
+            <w:r>
+              <w:rPr>
+                <w:lang w:val="es-AR"/>
+              </w:rPr>
+              <w:t>senior</w:t>
+            </w:r>
+            <w:proofErr w:type="spellEnd"/>
           </w:p>
         </w:tc>
         <w:tc>
@@ -626,12 +766,14 @@
                 <w:lang w:val="es-AR"/>
               </w:rPr>
             </w:pPr>
+            <w:proofErr w:type="spellStart"/>
             <w:r>
               <w:rPr>
                 <w:lang w:val="es-AR"/>
               </w:rPr>
               <w:t>Senior</w:t>
             </w:r>
+            <w:proofErr w:type="spellEnd"/>
           </w:p>
         </w:tc>
         <w:tc>
@@ -730,12 +872,14 @@
                 <w:lang w:val="es-AR"/>
               </w:rPr>
             </w:pPr>
+            <w:proofErr w:type="spellStart"/>
             <w:r>
               <w:rPr>
                 <w:lang w:val="es-AR"/>
               </w:rPr>
               <w:t>Lider</w:t>
             </w:r>
+            <w:proofErr w:type="spellEnd"/>
           </w:p>
         </w:tc>
         <w:tc>
@@ -839,6 +983,7 @@
         </w:rPr>
         <w:t xml:space="preserve"> Ejemplo, la posición </w:t>
       </w:r>
+      <w:proofErr w:type="spellStart"/>
       <w:r>
         <w:rPr>
           <w:b/>
@@ -846,12 +991,14 @@
         </w:rPr>
         <w:t>Senior</w:t>
       </w:r>
+      <w:proofErr w:type="spellEnd"/>
       <w:r>
         <w:rPr>
           <w:lang w:val="es-AR"/>
         </w:rPr>
         <w:t xml:space="preserve"> del plan de carrera </w:t>
       </w:r>
+      <w:proofErr w:type="spellStart"/>
       <w:r>
         <w:rPr>
           <w:b/>
@@ -866,6 +1013,7 @@
         </w:rPr>
         <w:t>esters</w:t>
       </w:r>
+      <w:proofErr w:type="spellEnd"/>
       <w:r>
         <w:rPr>
           <w:lang w:val="es-AR"/>
@@ -877,7 +1025,23 @@
           <w:b/>
           <w:lang w:val="es-AR"/>
         </w:rPr>
-        <w:t>[0,33,66,100]</w:t>
+        <w:t>[0</w:t>
+      </w:r>
+      <w:proofErr w:type="gramStart"/>
+      <w:r>
+        <w:rPr>
+          <w:b/>
+          <w:lang w:val="es-AR"/>
+        </w:rPr>
+        <w:t>,33,66,100</w:t>
+      </w:r>
+      <w:proofErr w:type="gramEnd"/>
+      <w:r>
+        <w:rPr>
+          <w:b/>
+          <w:lang w:val="es-AR"/>
+        </w:rPr>
+        <w:t>]</w:t>
       </w:r>
       <w:r>
         <w:rPr>
@@ -950,7 +1114,21 @@
         <w:rPr>
           <w:lang w:val="es-AR"/>
         </w:rPr>
-        <w:t>Por ejemplo,  el empleado Harry Potter es Funcional Senior 66% y pa</w:t>
+        <w:t xml:space="preserve">Por ejemplo,  el empleado Harry Potter es Funcional </w:t>
+      </w:r>
+      <w:proofErr w:type="spellStart"/>
+      <w:r>
+        <w:rPr>
+          <w:lang w:val="es-AR"/>
+        </w:rPr>
+        <w:t>Senior</w:t>
+      </w:r>
+      <w:proofErr w:type="spellEnd"/>
+      <w:r>
+        <w:rPr>
+          <w:lang w:val="es-AR"/>
+        </w:rPr>
+        <w:t xml:space="preserve"> 66% y pa</w:t>
       </w:r>
       <w:r>
         <w:rPr>
@@ -976,6 +1154,7 @@
         </w:rPr>
         <w:t xml:space="preserve"> </w:t>
       </w:r>
+      <w:proofErr w:type="spellStart"/>
       <w:r>
         <w:rPr>
           <w:lang w:val="es-AR"/>
@@ -994,6 +1173,7 @@
         </w:rPr>
         <w:t>s</w:t>
       </w:r>
+      <w:proofErr w:type="spellEnd"/>
       <w:r>
         <w:rPr>
           <w:lang w:val="es-AR"/>
@@ -1022,7 +1202,21 @@
         <w:rPr>
           <w:lang w:val="es-AR"/>
         </w:rPr>
-        <w:t xml:space="preserve">y los “Funcionales Senior  100%”  cobrarán $5500 </w:t>
+        <w:t xml:space="preserve">y los “Funcionales </w:t>
+      </w:r>
+      <w:proofErr w:type="spellStart"/>
+      <w:r>
+        <w:rPr>
+          <w:lang w:val="es-AR"/>
+        </w:rPr>
+        <w:t>Senior</w:t>
+      </w:r>
+      <w:proofErr w:type="spellEnd"/>
+      <w:r>
+        <w:rPr>
+          <w:lang w:val="es-AR"/>
+        </w:rPr>
+        <w:t xml:space="preserve">  100%”  cobrarán $5500 </w:t>
       </w:r>
       <w:r>
         <w:rPr>
@@ -1072,7 +1266,21 @@
           <w:lang w:val="es-AR"/>
         </w:rPr>
         <w:lastRenderedPageBreak/>
-        <w:t>Las bandas dentro de cada posición pueden cambiar de año a año.  Todos los empleados deben respetar la grilla, de acá se desprende que no puede haber nadie que sea, por ejemplo,  Junior %73 o Lider 36% o cualquier  porcentaje que no sea el definido anteriormente.</w:t>
+        <w:t xml:space="preserve">Las bandas dentro de cada posición pueden cambiar de año a año.  Todos los empleados deben respetar la grilla, de acá se desprende que no puede haber nadie que sea, por ejemplo,  Junior %73 o </w:t>
+      </w:r>
+      <w:proofErr w:type="spellStart"/>
+      <w:r>
+        <w:rPr>
+          <w:lang w:val="es-AR"/>
+        </w:rPr>
+        <w:t>Lider</w:t>
+      </w:r>
+      <w:proofErr w:type="spellEnd"/>
+      <w:r>
+        <w:rPr>
+          <w:lang w:val="es-AR"/>
+        </w:rPr>
+        <w:t xml:space="preserve"> 36% o cualquier  porcentaje que no sea el definido anteriormente.</w:t>
       </w:r>
     </w:p>
     <w:p>
@@ -1131,7 +1339,35 @@
         <w:rPr>
           <w:lang w:val="es-AR"/>
         </w:rPr>
-        <w:t>Además cada uno de los empleados tiene skills que definen su nivel de conocimiento e en los diferentes temas que ha tenido oportunidad de trabajar y para esto se lleva registro  categorizado por BASICO, MEDIO, EXPERTO.  Por ejemplo, Harry Potter tiene los siguientes Skills:</w:t>
+        <w:t xml:space="preserve">Además cada uno de los empleados tiene </w:t>
+      </w:r>
+      <w:proofErr w:type="spellStart"/>
+      <w:r>
+        <w:rPr>
+          <w:lang w:val="es-AR"/>
+        </w:rPr>
+        <w:t>skills</w:t>
+      </w:r>
+      <w:proofErr w:type="spellEnd"/>
+      <w:r>
+        <w:rPr>
+          <w:lang w:val="es-AR"/>
+        </w:rPr>
+        <w:t xml:space="preserve"> que definen su nivel de conocimiento e en los diferentes temas que ha tenido oportunidad de trabajar y para esto se lleva registro  categorizado por BASICO, MEDIO, EXPERTO.  Por ejemplo, Harry Potter tiene los siguientes </w:t>
+      </w:r>
+      <w:proofErr w:type="spellStart"/>
+      <w:r>
+        <w:rPr>
+          <w:lang w:val="es-AR"/>
+        </w:rPr>
+        <w:t>Skills</w:t>
+      </w:r>
+      <w:proofErr w:type="spellEnd"/>
+      <w:r>
+        <w:rPr>
+          <w:lang w:val="es-AR"/>
+        </w:rPr>
+        <w:t>:</w:t>
       </w:r>
     </w:p>
     <w:p>
@@ -1181,11 +1417,19 @@
           <w:lang w:val="es-AR"/>
         </w:rPr>
       </w:pPr>
-      <w:r>
-        <w:rPr>
-          <w:lang w:val="es-AR"/>
-        </w:rPr>
-        <w:t>Mysql : MEDIO</w:t>
+      <w:proofErr w:type="spellStart"/>
+      <w:r>
+        <w:rPr>
+          <w:lang w:val="es-AR"/>
+        </w:rPr>
+        <w:t>Mysql</w:t>
+      </w:r>
+      <w:proofErr w:type="spellEnd"/>
+      <w:r>
+        <w:rPr>
+          <w:lang w:val="es-AR"/>
+        </w:rPr>
+        <w:t xml:space="preserve"> : MEDIO</w:t>
       </w:r>
     </w:p>
     <w:p>
@@ -1199,11 +1443,19 @@
           <w:lang w:val="es-AR"/>
         </w:rPr>
       </w:pPr>
-      <w:r>
-        <w:rPr>
-          <w:lang w:val="es-AR"/>
-        </w:rPr>
-        <w:t>Wicket: BASICO</w:t>
+      <w:proofErr w:type="spellStart"/>
+      <w:r>
+        <w:rPr>
+          <w:lang w:val="es-AR"/>
+        </w:rPr>
+        <w:t>Wicket</w:t>
+      </w:r>
+      <w:proofErr w:type="spellEnd"/>
+      <w:r>
+        <w:rPr>
+          <w:lang w:val="es-AR"/>
+        </w:rPr>
+        <w:t>: BASICO</w:t>
       </w:r>
     </w:p>
     <w:p>
@@ -1217,11 +1469,19 @@
           <w:lang w:val="es-AR"/>
         </w:rPr>
       </w:pPr>
-      <w:r>
-        <w:rPr>
-          <w:lang w:val="es-AR"/>
-        </w:rPr>
-        <w:t>Hibernate: BASICO</w:t>
+      <w:proofErr w:type="spellStart"/>
+      <w:r>
+        <w:rPr>
+          <w:lang w:val="es-AR"/>
+        </w:rPr>
+        <w:t>Hibernate</w:t>
+      </w:r>
+      <w:proofErr w:type="spellEnd"/>
+      <w:r>
+        <w:rPr>
+          <w:lang w:val="es-AR"/>
+        </w:rPr>
+        <w:t>: BASICO</w:t>
       </w:r>
     </w:p>
     <w:p>
@@ -1235,11 +1495,19 @@
           <w:lang w:val="es-AR"/>
         </w:rPr>
       </w:pPr>
-      <w:r>
-        <w:rPr>
-          <w:lang w:val="es-AR"/>
-        </w:rPr>
-        <w:t>PostgreSQL : MEDIO</w:t>
+      <w:proofErr w:type="spellStart"/>
+      <w:r>
+        <w:rPr>
+          <w:lang w:val="es-AR"/>
+        </w:rPr>
+        <w:t>PostgreSQL</w:t>
+      </w:r>
+      <w:proofErr w:type="spellEnd"/>
+      <w:r>
+        <w:rPr>
+          <w:lang w:val="es-AR"/>
+        </w:rPr>
+        <w:t xml:space="preserve"> : MEDIO</w:t>
       </w:r>
     </w:p>
     <w:p>
@@ -1258,7 +1526,21 @@
         <w:rPr>
           <w:lang w:val="es-AR"/>
         </w:rPr>
-        <w:t xml:space="preserve">el nombre del proyecto, información del cliente (razón social, email de contacto, dirección, localidad) , </w:t>
+        <w:t>el nombre del proyecto, información del cliente (razón social, email de contacto, dirección, localidad</w:t>
+      </w:r>
+      <w:proofErr w:type="gramStart"/>
+      <w:r>
+        <w:rPr>
+          <w:lang w:val="es-AR"/>
+        </w:rPr>
+        <w:t>) ,</w:t>
+      </w:r>
+      <w:proofErr w:type="gramEnd"/>
+      <w:r>
+        <w:rPr>
+          <w:lang w:val="es-AR"/>
+        </w:rPr>
+        <w:t xml:space="preserve"> </w:t>
       </w:r>
       <w:r>
         <w:rPr>
@@ -1270,7 +1552,35 @@
         <w:rPr>
           <w:lang w:val="es-AR"/>
         </w:rPr>
-        <w:t xml:space="preserve"> estimado,  skills necesarios , cantidad de personas asignadas o directamente quienes son las personas asignadas. Los “skills necesarios” se </w:t>
+        <w:t xml:space="preserve"> estimado,  </w:t>
+      </w:r>
+      <w:proofErr w:type="spellStart"/>
+      <w:r>
+        <w:rPr>
+          <w:lang w:val="es-AR"/>
+        </w:rPr>
+        <w:t>skills</w:t>
+      </w:r>
+      <w:proofErr w:type="spellEnd"/>
+      <w:r>
+        <w:rPr>
+          <w:lang w:val="es-AR"/>
+        </w:rPr>
+        <w:t xml:space="preserve"> necesarios , cantidad de personas asignadas o directamente quienes son las personas asignadas. Los “</w:t>
+      </w:r>
+      <w:proofErr w:type="spellStart"/>
+      <w:r>
+        <w:rPr>
+          <w:lang w:val="es-AR"/>
+        </w:rPr>
+        <w:t>skills</w:t>
+      </w:r>
+      <w:proofErr w:type="spellEnd"/>
+      <w:r>
+        <w:rPr>
+          <w:lang w:val="es-AR"/>
+        </w:rPr>
+        <w:t xml:space="preserve"> necesarios” se </w:t>
       </w:r>
       <w:r>
         <w:rPr>
@@ -1379,7 +1689,21 @@
         <w:rPr>
           <w:lang w:val="es-AR"/>
         </w:rPr>
-        <w:t xml:space="preserve">el esfuerzo estimado  del proyecto, los skills definidos para el </w:t>
+        <w:t xml:space="preserve">el esfuerzo estimado  del proyecto, los </w:t>
+      </w:r>
+      <w:proofErr w:type="spellStart"/>
+      <w:r>
+        <w:rPr>
+          <w:lang w:val="es-AR"/>
+        </w:rPr>
+        <w:t>skills</w:t>
+      </w:r>
+      <w:proofErr w:type="spellEnd"/>
+      <w:r>
+        <w:rPr>
+          <w:lang w:val="es-AR"/>
+        </w:rPr>
+        <w:t xml:space="preserve"> definidos para el </w:t>
       </w:r>
       <w:r>
         <w:rPr>
@@ -1397,19 +1721,47 @@
         <w:rPr>
           <w:lang w:val="es-AR"/>
         </w:rPr>
-        <w:t>, skil</w:t>
-      </w:r>
-      <w:r>
-        <w:rPr>
-          <w:lang w:val="es-AR"/>
-        </w:rPr>
-        <w:t xml:space="preserve">ls de cada uno de los empleados y una fecha estimada de duración (consensuada con el cliente), </w:t>
-      </w:r>
-      <w:r>
-        <w:rPr>
-          <w:lang w:val="es-AR"/>
-        </w:rPr>
-        <w:t xml:space="preserve"> el sistema deberá  proponer un equipo minimizando los tiempos muertos y maximizando la asignación  por skills dependiendo el proyecto.</w:t>
+        <w:t xml:space="preserve">, </w:t>
+      </w:r>
+      <w:proofErr w:type="spellStart"/>
+      <w:r>
+        <w:rPr>
+          <w:lang w:val="es-AR"/>
+        </w:rPr>
+        <w:t>skil</w:t>
+      </w:r>
+      <w:r>
+        <w:rPr>
+          <w:lang w:val="es-AR"/>
+        </w:rPr>
+        <w:t>ls</w:t>
+      </w:r>
+      <w:proofErr w:type="spellEnd"/>
+      <w:r>
+        <w:rPr>
+          <w:lang w:val="es-AR"/>
+        </w:rPr>
+        <w:t xml:space="preserve"> de cada uno de los empleados y una fecha estimada de duración (consensuada con el cliente), </w:t>
+      </w:r>
+      <w:r>
+        <w:rPr>
+          <w:lang w:val="es-AR"/>
+        </w:rPr>
+        <w:t xml:space="preserve"> el sistema deberá  proponer un equipo minimizando los tiempos muertos y maximizando la asignación  por </w:t>
+      </w:r>
+      <w:proofErr w:type="spellStart"/>
+      <w:r>
+        <w:rPr>
+          <w:lang w:val="es-AR"/>
+        </w:rPr>
+        <w:t>skills</w:t>
+      </w:r>
+      <w:proofErr w:type="spellEnd"/>
+      <w:r>
+        <w:rPr>
+          <w:lang w:val="es-AR"/>
+        </w:rPr>
+        <w:t xml:space="preserve"> dependiendo el proyecto.</w:t>
       </w:r>
     </w:p>
     <w:p>
@@ -1449,11 +1801,13 @@
           <w:numId w:val="1"/>
         </w:numPr>
         <w:rPr>
-          <w:lang w:val="es-AR"/>
-        </w:rPr>
-      </w:pPr>
-      <w:r>
-        <w:rPr>
+          <w:highlight w:val="yellow"/>
+          <w:lang w:val="es-AR"/>
+        </w:rPr>
+      </w:pPr>
+      <w:r>
+        <w:rPr>
+          <w:highlight w:val="yellow"/>
           <w:lang w:val="es-AR"/>
         </w:rPr>
         <w:t>Administrar los datos personales de las cada uno de los empleados de la empresa.</w:t>
@@ -1485,11 +1839,13 @@
           <w:numId w:val="1"/>
         </w:numPr>
         <w:rPr>
-          <w:lang w:val="es-AR"/>
-        </w:rPr>
-      </w:pPr>
-      <w:r>
-        <w:rPr>
+          <w:highlight w:val="yellow"/>
+          <w:lang w:val="es-AR"/>
+        </w:rPr>
+      </w:pPr>
+      <w:r>
+        <w:rPr>
+          <w:highlight w:val="yellow"/>
           <w:lang w:val="es-AR"/>
         </w:rPr>
         <w:lastRenderedPageBreak/>
@@ -1504,11 +1860,13 @@
           <w:numId w:val="1"/>
         </w:numPr>
         <w:rPr>
-          <w:lang w:val="es-AR"/>
-        </w:rPr>
-      </w:pPr>
-      <w:r>
-        <w:rPr>
+          <w:highlight w:val="yellow"/>
+          <w:lang w:val="es-AR"/>
+        </w:rPr>
+      </w:pPr>
+      <w:r>
+        <w:rPr>
+          <w:highlight w:val="yellow"/>
           <w:lang w:val="es-AR"/>
         </w:rPr>
         <w:t>Licencia de estudio (hasta 12 anual)</w:t>
@@ -1522,14 +1880,32 @@
           <w:numId w:val="1"/>
         </w:numPr>
         <w:rPr>
-          <w:lang w:val="es-AR"/>
-        </w:rPr>
-      </w:pPr>
-      <w:r>
-        <w:rPr>
-          <w:lang w:val="es-AR"/>
-        </w:rPr>
-        <w:t>Licencia por enfermedad (se deberá adjuntar el comprobante del medico scaneado)</w:t>
+          <w:highlight w:val="yellow"/>
+          <w:lang w:val="es-AR"/>
+        </w:rPr>
+      </w:pPr>
+      <w:r>
+        <w:rPr>
+          <w:highlight w:val="yellow"/>
+          <w:lang w:val="es-AR"/>
+        </w:rPr>
+        <w:t xml:space="preserve">Licencia por enfermedad (se deberá adjuntar el comprobante del medico </w:t>
+      </w:r>
+      <w:proofErr w:type="spellStart"/>
+      <w:r>
+        <w:rPr>
+          <w:highlight w:val="yellow"/>
+          <w:lang w:val="es-AR"/>
+        </w:rPr>
+        <w:t>scaneado</w:t>
+      </w:r>
+      <w:proofErr w:type="spellEnd"/>
+      <w:r>
+        <w:rPr>
+          <w:highlight w:val="yellow"/>
+          <w:lang w:val="es-AR"/>
+        </w:rPr>
+        <w:t>)</w:t>
       </w:r>
     </w:p>
     <w:p>
@@ -1540,11 +1916,13 @@
           <w:numId w:val="1"/>
         </w:numPr>
         <w:rPr>
-          <w:lang w:val="es-AR"/>
-        </w:rPr>
-      </w:pPr>
-      <w:r>
-        <w:rPr>
+          <w:highlight w:val="yellow"/>
+          <w:lang w:val="es-AR"/>
+        </w:rPr>
+      </w:pPr>
+      <w:r>
+        <w:rPr>
+          <w:highlight w:val="yellow"/>
           <w:lang w:val="es-AR"/>
         </w:rPr>
         <w:t xml:space="preserve">Licencia por maternidad </w:t>
@@ -1558,11 +1936,13 @@
           <w:numId w:val="1"/>
         </w:numPr>
         <w:rPr>
-          <w:lang w:val="es-AR"/>
-        </w:rPr>
-      </w:pPr>
-      <w:r>
-        <w:rPr>
+          <w:highlight w:val="yellow"/>
+          <w:lang w:val="es-AR"/>
+        </w:rPr>
+      </w:pPr>
+      <w:r>
+        <w:rPr>
+          <w:highlight w:val="yellow"/>
           <w:lang w:val="es-AR"/>
         </w:rPr>
         <w:t>Licencia por mudanza (hasta 5 anual)</w:t>
@@ -1576,11 +1956,13 @@
           <w:numId w:val="1"/>
         </w:numPr>
         <w:rPr>
-          <w:lang w:val="es-AR"/>
-        </w:rPr>
-      </w:pPr>
-      <w:r>
-        <w:rPr>
+          <w:highlight w:val="yellow"/>
+          <w:lang w:val="es-AR"/>
+        </w:rPr>
+      </w:pPr>
+      <w:r>
+        <w:rPr>
+          <w:highlight w:val="yellow"/>
           <w:lang w:val="es-AR"/>
         </w:rPr>
         <w:t>Licencia no remunerable</w:t>
@@ -1594,11 +1976,13 @@
           <w:numId w:val="1"/>
         </w:numPr>
         <w:rPr>
-          <w:lang w:val="es-AR"/>
-        </w:rPr>
-      </w:pPr>
-      <w:r>
-        <w:rPr>
+          <w:highlight w:val="yellow"/>
+          <w:lang w:val="es-AR"/>
+        </w:rPr>
+      </w:pPr>
+      <w:r>
+        <w:rPr>
+          <w:highlight w:val="yellow"/>
           <w:lang w:val="es-AR"/>
         </w:rPr>
         <w:t>Vacaciones</w:t>
@@ -1613,9 +1997,37 @@
       </w:pPr>
       <w:r>
         <w:rPr>
+          <w:highlight w:val="yellow"/>
           <w:lang w:val="es-AR"/>
         </w:rPr>
         <w:t>Para las  licencias que tienen tope, el sistema debe notificar por mail a los responsables de RRHH  cuando llegue al 80% del tope.</w:t>
+      </w:r>
+      <w:r>
+        <w:rPr>
+          <w:highlight w:val="yellow"/>
+          <w:lang w:val="es-AR"/>
+        </w:rPr>
+        <w:t xml:space="preserve"> Es posible crear nuevas licencias y será obligatorio ingresar el </w:t>
+      </w:r>
+      <w:r>
+        <w:rPr>
+          <w:highlight w:val="yellow"/>
+          <w:lang w:val="es-AR"/>
+        </w:rPr>
+        <w:t xml:space="preserve">máximo </w:t>
+      </w:r>
+      <w:r>
+        <w:rPr>
+          <w:highlight w:val="yellow"/>
+          <w:lang w:val="es-AR"/>
+        </w:rPr>
+        <w:t xml:space="preserve"> anual y la cantidad máxima de días continuos permitidos.</w:t>
+      </w:r>
+      <w:r>
+        <w:rPr>
+          <w:lang w:val="es-AR"/>
+        </w:rPr>
+        <w:t xml:space="preserve"> </w:t>
       </w:r>
     </w:p>
     <w:p>
@@ -1626,11 +2038,13 @@
           <w:numId w:val="1"/>
         </w:numPr>
         <w:rPr>
-          <w:lang w:val="es-AR"/>
-        </w:rPr>
-      </w:pPr>
-      <w:r>
-        <w:rPr>
+          <w:highlight w:val="yellow"/>
+          <w:lang w:val="es-AR"/>
+        </w:rPr>
+      </w:pPr>
+      <w:r>
+        <w:rPr>
+          <w:highlight w:val="yellow"/>
           <w:lang w:val="es-AR"/>
         </w:rPr>
         <w:t>Permitir altas, bajas y modificaciones  de proyectos</w:t>
@@ -1644,14 +2058,32 @@
           <w:numId w:val="1"/>
         </w:numPr>
         <w:rPr>
-          <w:lang w:val="es-AR"/>
-        </w:rPr>
-      </w:pPr>
-      <w:r>
-        <w:rPr>
-          <w:lang w:val="es-AR"/>
-        </w:rPr>
-        <w:t xml:space="preserve">Permitir altas, bajas y modificaciones  de  porcentajes de banda dentro de un plan de carrera.   No se pueden agregar ni eliminar planes de carrera pero si se pueden modificar los porcentajes de cada banda, eliminar o agregar otra banda .. teniendo en cuenta que los empleados actuales deben quedar asignadas correctamente despues de un cambió. Para esto se deberá asignar automáticamente a la banda próxima  inmediatamente. </w:t>
+          <w:highlight w:val="yellow"/>
+          <w:lang w:val="es-AR"/>
+        </w:rPr>
+      </w:pPr>
+      <w:r>
+        <w:rPr>
+          <w:highlight w:val="yellow"/>
+          <w:lang w:val="es-AR"/>
+        </w:rPr>
+        <w:t xml:space="preserve">Permitir altas, bajas y modificaciones  de  porcentajes de banda dentro de un plan de carrera.   No se pueden agregar ni eliminar planes de carrera pero si se pueden modificar los porcentajes de cada banda, eliminar o agregar otra banda </w:t>
+      </w:r>
+      <w:proofErr w:type="gramStart"/>
+      <w:r>
+        <w:rPr>
+          <w:highlight w:val="yellow"/>
+          <w:lang w:val="es-AR"/>
+        </w:rPr>
+        <w:t>..</w:t>
+      </w:r>
+      <w:proofErr w:type="gramEnd"/>
+      <w:r>
+        <w:rPr>
+          <w:highlight w:val="yellow"/>
+          <w:lang w:val="es-AR"/>
+        </w:rPr>
+        <w:t xml:space="preserve"> teniendo en cuenta que los empleados actuales deben quedar asignadas correctamente despues de un cambió. Para esto se deberá asignar automáticamente a la banda próxima  inmediatamente. </w:t>
       </w:r>
     </w:p>
     <w:p>
@@ -1662,11 +2094,13 @@
           <w:numId w:val="1"/>
         </w:numPr>
         <w:rPr>
-          <w:lang w:val="es-AR"/>
-        </w:rPr>
-      </w:pPr>
-      <w:r>
-        <w:rPr>
+          <w:highlight w:val="yellow"/>
+          <w:lang w:val="es-AR"/>
+        </w:rPr>
+      </w:pPr>
+      <w:r>
+        <w:rPr>
+          <w:highlight w:val="yellow"/>
           <w:lang w:val="es-AR"/>
         </w:rPr>
         <w:t>Calendario de asignaciones de proyectos</w:t>
@@ -1680,11 +2114,13 @@
           <w:numId w:val="1"/>
         </w:numPr>
         <w:rPr>
-          <w:lang w:val="es-AR"/>
-        </w:rPr>
-      </w:pPr>
-      <w:r>
-        <w:rPr>
+          <w:highlight w:val="yellow"/>
+          <w:lang w:val="es-AR"/>
+        </w:rPr>
+      </w:pPr>
+      <w:r>
+        <w:rPr>
+          <w:highlight w:val="yellow"/>
           <w:lang w:val="es-AR"/>
         </w:rPr>
         <w:t>Calendario de vacaciones</w:t>
@@ -1705,7 +2141,35 @@
         <w:rPr>
           <w:lang w:val="es-AR"/>
         </w:rPr>
-        <w:t>Exportar el curriculum vitae a pdf de un empleado.</w:t>
+        <w:t xml:space="preserve">Exportar el </w:t>
+      </w:r>
+      <w:proofErr w:type="spellStart"/>
+      <w:r>
+        <w:rPr>
+          <w:lang w:val="es-AR"/>
+        </w:rPr>
+        <w:t>curriculum</w:t>
+      </w:r>
+      <w:proofErr w:type="spellEnd"/>
+      <w:r>
+        <w:rPr>
+          <w:lang w:val="es-AR"/>
+        </w:rPr>
+        <w:t xml:space="preserve"> vitae a </w:t>
+      </w:r>
+      <w:proofErr w:type="spellStart"/>
+      <w:r>
+        <w:rPr>
+          <w:lang w:val="es-AR"/>
+        </w:rPr>
+        <w:t>pdf</w:t>
+      </w:r>
+      <w:proofErr w:type="spellEnd"/>
+      <w:r>
+        <w:rPr>
+          <w:lang w:val="es-AR"/>
+        </w:rPr>
+        <w:t xml:space="preserve"> de un empleado.</w:t>
       </w:r>
     </w:p>
     <w:p>
@@ -1721,9 +2185,16 @@
       </w:pPr>
       <w:r>
         <w:rPr>
-          <w:lang w:val="es-AR"/>
-        </w:rPr>
-        <w:t>Asignar empleados a proyectos, ya sea manualmente o por medio de una propuesta automática generada por el sistema.</w:t>
+          <w:highlight w:val="yellow"/>
+          <w:lang w:val="es-AR"/>
+        </w:rPr>
+        <w:t>Asignar empleados a proyectos, ya sea manualmente</w:t>
+      </w:r>
+      <w:r>
+        <w:rPr>
+          <w:lang w:val="es-AR"/>
+        </w:rPr>
+        <w:t xml:space="preserve"> o por medio de una propuesta automática generada por el sistema.</w:t>
       </w:r>
     </w:p>
     <w:p>
@@ -1867,7 +2338,21 @@
         <w:rPr>
           <w:lang w:val="es-AR"/>
         </w:rPr>
-        <w:t>. Ej: todos los empleados que  estén sin asignación en los próximos 2 meses ( los único que no aparecerían en el reporte serían los que efectivamente estén asignados 100% en los próximos 2 meses)</w:t>
+        <w:t xml:space="preserve">. </w:t>
+      </w:r>
+      <w:proofErr w:type="spellStart"/>
+      <w:r>
+        <w:rPr>
+          <w:lang w:val="es-AR"/>
+        </w:rPr>
+        <w:t>Ej</w:t>
+      </w:r>
+      <w:proofErr w:type="spellEnd"/>
+      <w:r>
+        <w:rPr>
+          <w:lang w:val="es-AR"/>
+        </w:rPr>
+        <w:t>: todos los empleados que  estén sin asignación en los próximos 2 meses ( los único que no aparecerían en el reporte serían los que efectivamente estén asignados 100% en los próximos 2 meses)</w:t>
       </w:r>
     </w:p>
     <w:p>
@@ -1899,12 +2384,28 @@
           <w:lang w:val="es-AR"/>
         </w:rPr>
       </w:pPr>
-      <w:r>
-        <w:rPr>
-          <w:lang w:val="es-AR"/>
-        </w:rPr>
-        <w:t>Etc etc</w:t>
-      </w:r>
+      <w:proofErr w:type="spellStart"/>
+      <w:r>
+        <w:rPr>
+          <w:lang w:val="es-AR"/>
+        </w:rPr>
+        <w:t>Etc</w:t>
+      </w:r>
+      <w:proofErr w:type="spellEnd"/>
+      <w:r>
+        <w:rPr>
+          <w:lang w:val="es-AR"/>
+        </w:rPr>
+        <w:t xml:space="preserve"> </w:t>
+      </w:r>
+      <w:proofErr w:type="spellStart"/>
+      <w:r>
+        <w:rPr>
+          <w:lang w:val="es-AR"/>
+        </w:rPr>
+        <w:t>etc</w:t>
+      </w:r>
+      <w:proofErr w:type="spellEnd"/>
     </w:p>
     <w:p>
       <w:pPr>

</xml_diff>